<commit_message>
Docs: Correção de erros de gramática
</commit_message>
<xml_diff>
--- a/Revisão LP.docx
+++ b/Revisão LP.docx
@@ -11,6 +11,9 @@
       <w:r>
         <w:t>- IDE = Ambiente de desenvolvimento</w:t>
       </w:r>
+      <w:r>
+        <w:t xml:space="preserve"> integrado</w:t>
+      </w:r>
     </w:p>
     <w:p>
       <w:r>
@@ -71,7 +74,13 @@
     </w:p>
     <w:p>
       <w:r>
-        <w:t>- Recursividade terciároa</w:t>
+        <w:t>- Recursividade terciár</w:t>
+      </w:r>
+      <w:r>
+        <w:t>i</w:t>
+      </w:r>
+      <w:r>
+        <w:t>a</w:t>
       </w:r>
       <w:bookmarkStart w:id="0" w:name="_GoBack"/>
       <w:bookmarkEnd w:id="0"/>
@@ -125,6 +134,9 @@
     </w:p>
     <w:p>
       <w:r>
+        <w:rPr>
+          <w:noProof/>
+        </w:rPr>
         <w:drawing>
           <wp:inline distT="0" distB="0" distL="0" distR="0" wp14:anchorId="3457F74C" wp14:editId="4DCCD0B7">
             <wp:extent cx="5400040" cy="2295943"/>

</xml_diff>